<commit_message>
added Cart page with cart items displayed
</commit_message>
<xml_diff>
--- a/walk_through.docx
+++ b/walk_through.docx
@@ -9538,6 +9538,103 @@
       </w:pPr>
       <w:r>
         <w:t>Errors corrected: post uri needs slash at end</w:t>
+      </w:r>
+    </w:p>
+    <w:p>
+      <w:pPr>
+        <w:spacing w:line="240" w:lineRule="auto"/>
+      </w:pPr>
+    </w:p>
+    <w:p>
+      <w:pPr>
+        <w:spacing w:line="240" w:lineRule="auto"/>
+      </w:pPr>
+    </w:p>
+    <w:p>
+      <w:pPr>
+        <w:spacing w:line="240" w:lineRule="auto"/>
+        <w:rPr>
+          <w:b/>
+          <w:bCs/>
+          <w:u w:val="single"/>
+        </w:rPr>
+      </w:pPr>
+      <w:r>
+        <w:rPr>
+          <w:b/>
+          <w:bCs/>
+          <w:u w:val="single"/>
+        </w:rPr>
+        <w:t>Adding Cart Page:</w:t>
+      </w:r>
+    </w:p>
+    <w:p>
+      <w:pPr>
+        <w:spacing w:line="240" w:lineRule="auto"/>
+      </w:pPr>
+      <w:r>
+        <w:rPr>
+          <w:noProof/>
+        </w:rPr>
+        <w:drawing>
+          <wp:inline distT="0" distB="0" distL="0" distR="0" wp14:anchorId="775CCA46" wp14:editId="35E46B11">
+            <wp:extent cx="5731510" cy="767715"/>
+            <wp:effectExtent l="0" t="0" r="2540" b="0"/>
+            <wp:docPr id="53" name="Picture 53"/>
+            <wp:cNvGraphicFramePr>
+              <a:graphicFrameLocks xmlns:a="http://schemas.openxmlformats.org/drawingml/2006/main" noChangeAspect="1"/>
+            </wp:cNvGraphicFramePr>
+            <a:graphic xmlns:a="http://schemas.openxmlformats.org/drawingml/2006/main">
+              <a:graphicData uri="http://schemas.openxmlformats.org/drawingml/2006/picture">
+                <pic:pic xmlns:pic="http://schemas.openxmlformats.org/drawingml/2006/picture">
+                  <pic:nvPicPr>
+                    <pic:cNvPr id="1" name=""/>
+                    <pic:cNvPicPr/>
+                  </pic:nvPicPr>
+                  <pic:blipFill>
+                    <a:blip r:embed="rId61"/>
+                    <a:stretch>
+                      <a:fillRect/>
+                    </a:stretch>
+                  </pic:blipFill>
+                  <pic:spPr>
+                    <a:xfrm>
+                      <a:off x="0" y="0"/>
+                      <a:ext cx="5731510" cy="767715"/>
+                    </a:xfrm>
+                    <a:prstGeom prst="rect">
+                      <a:avLst/>
+                    </a:prstGeom>
+                  </pic:spPr>
+                </pic:pic>
+              </a:graphicData>
+            </a:graphic>
+          </wp:inline>
+        </w:drawing>
+      </w:r>
+    </w:p>
+    <w:p>
+      <w:pPr>
+        <w:spacing w:line="240" w:lineRule="auto"/>
+      </w:pPr>
+      <w:r>
+        <w:t>Create Cart.vue</w:t>
+      </w:r>
+    </w:p>
+    <w:p>
+      <w:pPr>
+        <w:spacing w:line="240" w:lineRule="auto"/>
+      </w:pPr>
+      <w:r>
+        <w:t>Add link in router and import Cart.vue</w:t>
+      </w:r>
+    </w:p>
+    <w:p>
+      <w:pPr>
+        <w:spacing w:line="240" w:lineRule="auto"/>
+      </w:pPr>
+      <w:r>
+        <w:t>In Cart.vue every product has to be displayed, use reusable code. Create component CartItem (import this in Cart.vue)</w:t>
       </w:r>
     </w:p>
     <w:p>

</xml_diff>

<commit_message>
added remove button in cart
</commit_message>
<xml_diff>
--- a/walk_through.docx
+++ b/walk_through.docx
@@ -9635,6 +9635,521 @@
       </w:pPr>
       <w:r>
         <w:t>In Cart.vue every product has to be displayed, use reusable code. Create component CartItem (import this in Cart.vue)</w:t>
+      </w:r>
+    </w:p>
+    <w:p>
+      <w:pPr>
+        <w:shd w:val="clear" w:color="auto" w:fill="1E1E1E"/>
+        <w:spacing w:after="0" w:line="285" w:lineRule="atLeast"/>
+        <w:rPr>
+          <w:rFonts w:ascii="Consolas" w:eastAsia="Times New Roman" w:hAnsi="Consolas" w:cs="Times New Roman"/>
+          <w:color w:val="D4D4D4"/>
+          <w:sz w:val="21"/>
+          <w:szCs w:val="21"/>
+          <w:lang w:eastAsia="en-IN"/>
+        </w:rPr>
+      </w:pPr>
+      <w:r>
+        <w:rPr>
+          <w:rFonts w:ascii="Consolas" w:eastAsia="Times New Roman" w:hAnsi="Consolas" w:cs="Times New Roman"/>
+          <w:color w:val="9CDCFE"/>
+          <w:sz w:val="21"/>
+          <w:szCs w:val="21"/>
+          <w:lang w:eastAsia="en-IN"/>
+        </w:rPr>
+        <w:t>computed:</w:t>
+      </w:r>
+      <w:r>
+        <w:rPr>
+          <w:rFonts w:ascii="Consolas" w:eastAsia="Times New Roman" w:hAnsi="Consolas" w:cs="Times New Roman"/>
+          <w:color w:val="D4D4D4"/>
+          <w:sz w:val="21"/>
+          <w:szCs w:val="21"/>
+          <w:lang w:eastAsia="en-IN"/>
+        </w:rPr>
+        <w:t> {</w:t>
+      </w:r>
+    </w:p>
+    <w:p>
+      <w:pPr>
+        <w:shd w:val="clear" w:color="auto" w:fill="1E1E1E"/>
+        <w:spacing w:after="0" w:line="285" w:lineRule="atLeast"/>
+        <w:rPr>
+          <w:rFonts w:ascii="Consolas" w:eastAsia="Times New Roman" w:hAnsi="Consolas" w:cs="Times New Roman"/>
+          <w:color w:val="D4D4D4"/>
+          <w:sz w:val="21"/>
+          <w:szCs w:val="21"/>
+          <w:lang w:eastAsia="en-IN"/>
+        </w:rPr>
+      </w:pPr>
+      <w:r>
+        <w:rPr>
+          <w:rFonts w:ascii="Consolas" w:eastAsia="Times New Roman" w:hAnsi="Consolas" w:cs="Times New Roman"/>
+          <w:color w:val="D4D4D4"/>
+          <w:sz w:val="21"/>
+          <w:szCs w:val="21"/>
+          <w:lang w:eastAsia="en-IN"/>
+        </w:rPr>
+        <w:t>        </w:t>
+      </w:r>
+      <w:r>
+        <w:rPr>
+          <w:rFonts w:ascii="Consolas" w:eastAsia="Times New Roman" w:hAnsi="Consolas" w:cs="Times New Roman"/>
+          <w:color w:val="DCDCAA"/>
+          <w:sz w:val="21"/>
+          <w:szCs w:val="21"/>
+          <w:lang w:eastAsia="en-IN"/>
+        </w:rPr>
+        <w:t>cartTotalLength</w:t>
+      </w:r>
+      <w:r>
+        <w:rPr>
+          <w:rFonts w:ascii="Consolas" w:eastAsia="Times New Roman" w:hAnsi="Consolas" w:cs="Times New Roman"/>
+          <w:color w:val="D4D4D4"/>
+          <w:sz w:val="21"/>
+          <w:szCs w:val="21"/>
+          <w:lang w:eastAsia="en-IN"/>
+        </w:rPr>
+        <w:t>() {</w:t>
+      </w:r>
+    </w:p>
+    <w:p>
+      <w:pPr>
+        <w:shd w:val="clear" w:color="auto" w:fill="1E1E1E"/>
+        <w:spacing w:after="0" w:line="285" w:lineRule="atLeast"/>
+        <w:rPr>
+          <w:rFonts w:ascii="Consolas" w:eastAsia="Times New Roman" w:hAnsi="Consolas" w:cs="Times New Roman"/>
+          <w:color w:val="D4D4D4"/>
+          <w:sz w:val="21"/>
+          <w:szCs w:val="21"/>
+          <w:lang w:eastAsia="en-IN"/>
+        </w:rPr>
+      </w:pPr>
+      <w:r>
+        <w:rPr>
+          <w:rFonts w:ascii="Consolas" w:eastAsia="Times New Roman" w:hAnsi="Consolas" w:cs="Times New Roman"/>
+          <w:color w:val="D4D4D4"/>
+          <w:sz w:val="21"/>
+          <w:szCs w:val="21"/>
+          <w:lang w:eastAsia="en-IN"/>
+        </w:rPr>
+        <w:t>            </w:t>
+      </w:r>
+      <w:r>
+        <w:rPr>
+          <w:rFonts w:ascii="Consolas" w:eastAsia="Times New Roman" w:hAnsi="Consolas" w:cs="Times New Roman"/>
+          <w:color w:val="C586C0"/>
+          <w:sz w:val="21"/>
+          <w:szCs w:val="21"/>
+          <w:lang w:eastAsia="en-IN"/>
+        </w:rPr>
+        <w:t>return</w:t>
+      </w:r>
+      <w:r>
+        <w:rPr>
+          <w:rFonts w:ascii="Consolas" w:eastAsia="Times New Roman" w:hAnsi="Consolas" w:cs="Times New Roman"/>
+          <w:color w:val="D4D4D4"/>
+          <w:sz w:val="21"/>
+          <w:szCs w:val="21"/>
+          <w:lang w:eastAsia="en-IN"/>
+        </w:rPr>
+        <w:t> </w:t>
+      </w:r>
+      <w:r>
+        <w:rPr>
+          <w:rFonts w:ascii="Consolas" w:eastAsia="Times New Roman" w:hAnsi="Consolas" w:cs="Times New Roman"/>
+          <w:color w:val="569CD6"/>
+          <w:sz w:val="21"/>
+          <w:szCs w:val="21"/>
+          <w:lang w:eastAsia="en-IN"/>
+        </w:rPr>
+        <w:t>this</w:t>
+      </w:r>
+      <w:r>
+        <w:rPr>
+          <w:rFonts w:ascii="Consolas" w:eastAsia="Times New Roman" w:hAnsi="Consolas" w:cs="Times New Roman"/>
+          <w:color w:val="D4D4D4"/>
+          <w:sz w:val="21"/>
+          <w:szCs w:val="21"/>
+          <w:lang w:eastAsia="en-IN"/>
+        </w:rPr>
+        <w:t>.</w:t>
+      </w:r>
+      <w:r>
+        <w:rPr>
+          <w:rFonts w:ascii="Consolas" w:eastAsia="Times New Roman" w:hAnsi="Consolas" w:cs="Times New Roman"/>
+          <w:color w:val="9CDCFE"/>
+          <w:sz w:val="21"/>
+          <w:szCs w:val="21"/>
+          <w:lang w:eastAsia="en-IN"/>
+        </w:rPr>
+        <w:t>cart</w:t>
+      </w:r>
+      <w:r>
+        <w:rPr>
+          <w:rFonts w:ascii="Consolas" w:eastAsia="Times New Roman" w:hAnsi="Consolas" w:cs="Times New Roman"/>
+          <w:color w:val="D4D4D4"/>
+          <w:sz w:val="21"/>
+          <w:szCs w:val="21"/>
+          <w:lang w:eastAsia="en-IN"/>
+        </w:rPr>
+        <w:t>.</w:t>
+      </w:r>
+      <w:r>
+        <w:rPr>
+          <w:rFonts w:ascii="Consolas" w:eastAsia="Times New Roman" w:hAnsi="Consolas" w:cs="Times New Roman"/>
+          <w:color w:val="9CDCFE"/>
+          <w:sz w:val="21"/>
+          <w:szCs w:val="21"/>
+          <w:lang w:eastAsia="en-IN"/>
+        </w:rPr>
+        <w:t>items</w:t>
+      </w:r>
+      <w:r>
+        <w:rPr>
+          <w:rFonts w:ascii="Consolas" w:eastAsia="Times New Roman" w:hAnsi="Consolas" w:cs="Times New Roman"/>
+          <w:color w:val="D4D4D4"/>
+          <w:sz w:val="21"/>
+          <w:szCs w:val="21"/>
+          <w:lang w:eastAsia="en-IN"/>
+        </w:rPr>
+        <w:t>.</w:t>
+      </w:r>
+      <w:r>
+        <w:rPr>
+          <w:rFonts w:ascii="Consolas" w:eastAsia="Times New Roman" w:hAnsi="Consolas" w:cs="Times New Roman"/>
+          <w:color w:val="DCDCAA"/>
+          <w:sz w:val="21"/>
+          <w:szCs w:val="21"/>
+          <w:lang w:eastAsia="en-IN"/>
+        </w:rPr>
+        <w:t>reduce</w:t>
+      </w:r>
+      <w:r>
+        <w:rPr>
+          <w:rFonts w:ascii="Consolas" w:eastAsia="Times New Roman" w:hAnsi="Consolas" w:cs="Times New Roman"/>
+          <w:color w:val="D4D4D4"/>
+          <w:sz w:val="21"/>
+          <w:szCs w:val="21"/>
+          <w:lang w:eastAsia="en-IN"/>
+        </w:rPr>
+        <w:t>((</w:t>
+      </w:r>
+      <w:r>
+        <w:rPr>
+          <w:rFonts w:ascii="Consolas" w:eastAsia="Times New Roman" w:hAnsi="Consolas" w:cs="Times New Roman"/>
+          <w:color w:val="9CDCFE"/>
+          <w:sz w:val="21"/>
+          <w:szCs w:val="21"/>
+          <w:lang w:eastAsia="en-IN"/>
+        </w:rPr>
+        <w:t>acc</w:t>
+      </w:r>
+      <w:r>
+        <w:rPr>
+          <w:rFonts w:ascii="Consolas" w:eastAsia="Times New Roman" w:hAnsi="Consolas" w:cs="Times New Roman"/>
+          <w:color w:val="D4D4D4"/>
+          <w:sz w:val="21"/>
+          <w:szCs w:val="21"/>
+          <w:lang w:eastAsia="en-IN"/>
+        </w:rPr>
+        <w:t>, </w:t>
+      </w:r>
+      <w:r>
+        <w:rPr>
+          <w:rFonts w:ascii="Consolas" w:eastAsia="Times New Roman" w:hAnsi="Consolas" w:cs="Times New Roman"/>
+          <w:color w:val="9CDCFE"/>
+          <w:sz w:val="21"/>
+          <w:szCs w:val="21"/>
+          <w:lang w:eastAsia="en-IN"/>
+        </w:rPr>
+        <w:t>curVal</w:t>
+      </w:r>
+      <w:r>
+        <w:rPr>
+          <w:rFonts w:ascii="Consolas" w:eastAsia="Times New Roman" w:hAnsi="Consolas" w:cs="Times New Roman"/>
+          <w:color w:val="D4D4D4"/>
+          <w:sz w:val="21"/>
+          <w:szCs w:val="21"/>
+          <w:lang w:eastAsia="en-IN"/>
+        </w:rPr>
+        <w:t>) </w:t>
+      </w:r>
+      <w:r>
+        <w:rPr>
+          <w:rFonts w:ascii="Consolas" w:eastAsia="Times New Roman" w:hAnsi="Consolas" w:cs="Times New Roman"/>
+          <w:color w:val="569CD6"/>
+          <w:sz w:val="21"/>
+          <w:szCs w:val="21"/>
+          <w:lang w:eastAsia="en-IN"/>
+        </w:rPr>
+        <w:t>=&gt;</w:t>
+      </w:r>
+      <w:r>
+        <w:rPr>
+          <w:rFonts w:ascii="Consolas" w:eastAsia="Times New Roman" w:hAnsi="Consolas" w:cs="Times New Roman"/>
+          <w:color w:val="D4D4D4"/>
+          <w:sz w:val="21"/>
+          <w:szCs w:val="21"/>
+          <w:lang w:eastAsia="en-IN"/>
+        </w:rPr>
+        <w:t> {</w:t>
+      </w:r>
+    </w:p>
+    <w:p>
+      <w:pPr>
+        <w:shd w:val="clear" w:color="auto" w:fill="1E1E1E"/>
+        <w:spacing w:after="0" w:line="285" w:lineRule="atLeast"/>
+        <w:rPr>
+          <w:rFonts w:ascii="Consolas" w:eastAsia="Times New Roman" w:hAnsi="Consolas" w:cs="Times New Roman"/>
+          <w:color w:val="D4D4D4"/>
+          <w:sz w:val="21"/>
+          <w:szCs w:val="21"/>
+          <w:lang w:eastAsia="en-IN"/>
+        </w:rPr>
+      </w:pPr>
+      <w:r>
+        <w:rPr>
+          <w:rFonts w:ascii="Consolas" w:eastAsia="Times New Roman" w:hAnsi="Consolas" w:cs="Times New Roman"/>
+          <w:color w:val="D4D4D4"/>
+          <w:sz w:val="21"/>
+          <w:szCs w:val="21"/>
+          <w:lang w:eastAsia="en-IN"/>
+        </w:rPr>
+        <w:t>                </w:t>
+      </w:r>
+      <w:r>
+        <w:rPr>
+          <w:rFonts w:ascii="Consolas" w:eastAsia="Times New Roman" w:hAnsi="Consolas" w:cs="Times New Roman"/>
+          <w:color w:val="C586C0"/>
+          <w:sz w:val="21"/>
+          <w:szCs w:val="21"/>
+          <w:lang w:eastAsia="en-IN"/>
+        </w:rPr>
+        <w:t>return</w:t>
+      </w:r>
+      <w:r>
+        <w:rPr>
+          <w:rFonts w:ascii="Consolas" w:eastAsia="Times New Roman" w:hAnsi="Consolas" w:cs="Times New Roman"/>
+          <w:color w:val="D4D4D4"/>
+          <w:sz w:val="21"/>
+          <w:szCs w:val="21"/>
+          <w:lang w:eastAsia="en-IN"/>
+        </w:rPr>
+        <w:t> </w:t>
+      </w:r>
+      <w:r>
+        <w:rPr>
+          <w:rFonts w:ascii="Consolas" w:eastAsia="Times New Roman" w:hAnsi="Consolas" w:cs="Times New Roman"/>
+          <w:color w:val="9CDCFE"/>
+          <w:sz w:val="21"/>
+          <w:szCs w:val="21"/>
+          <w:lang w:eastAsia="en-IN"/>
+        </w:rPr>
+        <w:t>acc</w:t>
+      </w:r>
+      <w:r>
+        <w:rPr>
+          <w:rFonts w:ascii="Consolas" w:eastAsia="Times New Roman" w:hAnsi="Consolas" w:cs="Times New Roman"/>
+          <w:color w:val="D4D4D4"/>
+          <w:sz w:val="21"/>
+          <w:szCs w:val="21"/>
+          <w:lang w:eastAsia="en-IN"/>
+        </w:rPr>
+        <w:t> += </w:t>
+      </w:r>
+      <w:r>
+        <w:rPr>
+          <w:rFonts w:ascii="Consolas" w:eastAsia="Times New Roman" w:hAnsi="Consolas" w:cs="Times New Roman"/>
+          <w:color w:val="9CDCFE"/>
+          <w:sz w:val="21"/>
+          <w:szCs w:val="21"/>
+          <w:lang w:eastAsia="en-IN"/>
+        </w:rPr>
+        <w:t>curVal</w:t>
+      </w:r>
+      <w:r>
+        <w:rPr>
+          <w:rFonts w:ascii="Consolas" w:eastAsia="Times New Roman" w:hAnsi="Consolas" w:cs="Times New Roman"/>
+          <w:color w:val="D4D4D4"/>
+          <w:sz w:val="21"/>
+          <w:szCs w:val="21"/>
+          <w:lang w:eastAsia="en-IN"/>
+        </w:rPr>
+        <w:t>.</w:t>
+      </w:r>
+      <w:r>
+        <w:rPr>
+          <w:rFonts w:ascii="Consolas" w:eastAsia="Times New Roman" w:hAnsi="Consolas" w:cs="Times New Roman"/>
+          <w:color w:val="9CDCFE"/>
+          <w:sz w:val="21"/>
+          <w:szCs w:val="21"/>
+          <w:lang w:eastAsia="en-IN"/>
+        </w:rPr>
+        <w:t>quantity</w:t>
+      </w:r>
+    </w:p>
+    <w:p>
+      <w:pPr>
+        <w:shd w:val="clear" w:color="auto" w:fill="1E1E1E"/>
+        <w:spacing w:after="0" w:line="285" w:lineRule="atLeast"/>
+        <w:rPr>
+          <w:rFonts w:ascii="Consolas" w:eastAsia="Times New Roman" w:hAnsi="Consolas" w:cs="Times New Roman"/>
+          <w:color w:val="D4D4D4"/>
+          <w:sz w:val="21"/>
+          <w:szCs w:val="21"/>
+          <w:lang w:eastAsia="en-IN"/>
+        </w:rPr>
+      </w:pPr>
+      <w:r>
+        <w:rPr>
+          <w:rFonts w:ascii="Consolas" w:eastAsia="Times New Roman" w:hAnsi="Consolas" w:cs="Times New Roman"/>
+          <w:color w:val="D4D4D4"/>
+          <w:sz w:val="21"/>
+          <w:szCs w:val="21"/>
+          <w:lang w:eastAsia="en-IN"/>
+        </w:rPr>
+        <w:t>            }, </w:t>
+      </w:r>
+      <w:r>
+        <w:rPr>
+          <w:rFonts w:ascii="Consolas" w:eastAsia="Times New Roman" w:hAnsi="Consolas" w:cs="Times New Roman"/>
+          <w:color w:val="B5CEA8"/>
+          <w:sz w:val="21"/>
+          <w:szCs w:val="21"/>
+          <w:lang w:eastAsia="en-IN"/>
+        </w:rPr>
+        <w:t>0</w:t>
+      </w:r>
+      <w:r>
+        <w:rPr>
+          <w:rFonts w:ascii="Consolas" w:eastAsia="Times New Roman" w:hAnsi="Consolas" w:cs="Times New Roman"/>
+          <w:color w:val="D4D4D4"/>
+          <w:sz w:val="21"/>
+          <w:szCs w:val="21"/>
+          <w:lang w:eastAsia="en-IN"/>
+        </w:rPr>
+        <w:t>) </w:t>
+      </w:r>
+      <w:r>
+        <w:rPr>
+          <w:rFonts w:ascii="Consolas" w:eastAsia="Times New Roman" w:hAnsi="Consolas" w:cs="Times New Roman"/>
+          <w:color w:val="6A9955"/>
+          <w:sz w:val="21"/>
+          <w:szCs w:val="21"/>
+          <w:lang w:eastAsia="en-IN"/>
+        </w:rPr>
+        <w:t>//default value is zero</w:t>
+      </w:r>
+    </w:p>
+    <w:p>
+      <w:pPr>
+        <w:shd w:val="clear" w:color="auto" w:fill="1E1E1E"/>
+        <w:spacing w:after="0" w:line="285" w:lineRule="atLeast"/>
+        <w:rPr>
+          <w:rFonts w:ascii="Consolas" w:eastAsia="Times New Roman" w:hAnsi="Consolas" w:cs="Times New Roman"/>
+          <w:color w:val="D4D4D4"/>
+          <w:sz w:val="21"/>
+          <w:szCs w:val="21"/>
+          <w:lang w:eastAsia="en-IN"/>
+        </w:rPr>
+      </w:pPr>
+      <w:r>
+        <w:rPr>
+          <w:rFonts w:ascii="Consolas" w:eastAsia="Times New Roman" w:hAnsi="Consolas" w:cs="Times New Roman"/>
+          <w:color w:val="D4D4D4"/>
+          <w:sz w:val="21"/>
+          <w:szCs w:val="21"/>
+          <w:lang w:eastAsia="en-IN"/>
+        </w:rPr>
+        <w:lastRenderedPageBreak/>
+        <w:t>        }</w:t>
+      </w:r>
+    </w:p>
+    <w:p>
+      <w:pPr>
+        <w:shd w:val="clear" w:color="auto" w:fill="1E1E1E"/>
+        <w:spacing w:after="0" w:line="285" w:lineRule="atLeast"/>
+        <w:rPr>
+          <w:rFonts w:ascii="Consolas" w:eastAsia="Times New Roman" w:hAnsi="Consolas" w:cs="Times New Roman"/>
+          <w:color w:val="D4D4D4"/>
+          <w:sz w:val="21"/>
+          <w:szCs w:val="21"/>
+          <w:lang w:eastAsia="en-IN"/>
+        </w:rPr>
+      </w:pPr>
+      <w:r>
+        <w:rPr>
+          <w:rFonts w:ascii="Consolas" w:eastAsia="Times New Roman" w:hAnsi="Consolas" w:cs="Times New Roman"/>
+          <w:color w:val="D4D4D4"/>
+          <w:sz w:val="21"/>
+          <w:szCs w:val="21"/>
+          <w:lang w:eastAsia="en-IN"/>
+        </w:rPr>
+        <w:t>    }</w:t>
+      </w:r>
+    </w:p>
+    <w:p>
+      <w:pPr>
+        <w:spacing w:line="240" w:lineRule="auto"/>
+      </w:pPr>
+    </w:p>
+    <w:p>
+      <w:pPr>
+        <w:spacing w:line="240" w:lineRule="auto"/>
+      </w:pPr>
+    </w:p>
+    <w:p>
+      <w:pPr>
+        <w:spacing w:line="240" w:lineRule="auto"/>
+      </w:pPr>
+      <w:r>
+        <w:rPr>
+          <w:noProof/>
+        </w:rPr>
+        <w:drawing>
+          <wp:inline distT="0" distB="0" distL="0" distR="0" wp14:anchorId="2FCC1E98" wp14:editId="1E3AD125">
+            <wp:extent cx="5731510" cy="1010285"/>
+            <wp:effectExtent l="0" t="0" r="2540" b="0"/>
+            <wp:docPr id="54" name="Picture 54"/>
+            <wp:cNvGraphicFramePr>
+              <a:graphicFrameLocks xmlns:a="http://schemas.openxmlformats.org/drawingml/2006/main" noChangeAspect="1"/>
+            </wp:cNvGraphicFramePr>
+            <a:graphic xmlns:a="http://schemas.openxmlformats.org/drawingml/2006/main">
+              <a:graphicData uri="http://schemas.openxmlformats.org/drawingml/2006/picture">
+                <pic:pic xmlns:pic="http://schemas.openxmlformats.org/drawingml/2006/picture">
+                  <pic:nvPicPr>
+                    <pic:cNvPr id="1" name=""/>
+                    <pic:cNvPicPr/>
+                  </pic:nvPicPr>
+                  <pic:blipFill>
+                    <a:blip r:embed="rId62"/>
+                    <a:stretch>
+                      <a:fillRect/>
+                    </a:stretch>
+                  </pic:blipFill>
+                  <pic:spPr>
+                    <a:xfrm>
+                      <a:off x="0" y="0"/>
+                      <a:ext cx="5731510" cy="1010285"/>
+                    </a:xfrm>
+                    <a:prstGeom prst="rect">
+                      <a:avLst/>
+                    </a:prstGeom>
+                  </pic:spPr>
+                </pic:pic>
+              </a:graphicData>
+            </a:graphic>
+          </wp:inline>
+        </w:drawing>
+      </w:r>
+    </w:p>
+    <w:p>
+      <w:pPr>
+        <w:spacing w:line="240" w:lineRule="auto"/>
+      </w:pPr>
+      <w:r>
+        <w:t>Added buttons to increment/decrement and remove.</w:t>
       </w:r>
     </w:p>
     <w:p>

</xml_diff>